<commit_message>
feat : #1 - requirement_list 업로드
</commit_message>
<xml_diff>
--- a/requirement_list.docx
+++ b/requirement_list.docx
@@ -2,19 +2,613 @@
 <file path=word/document.xml><?xml version="1.0" encoding="utf-8"?>
 <w:document xmlns:wpc="http://schemas.microsoft.com/office/word/2010/wordprocessingCanvas" xmlns:cx="http://schemas.microsoft.com/office/drawing/2014/chartex" xmlns:cx1="http://schemas.microsoft.com/office/drawing/2015/9/8/chartex" xmlns:cx2="http://schemas.microsoft.com/office/drawing/2015/10/21/chartex" xmlns:cx3="http://schemas.microsoft.com/office/drawing/2016/5/9/chartex" xmlns:cx4="http://schemas.microsoft.com/office/drawing/2016/5/10/chartex" xmlns:cx5="http://schemas.microsoft.com/office/drawing/2016/5/11/chartex" xmlns:cx6="http://schemas.microsoft.com/office/drawing/2016/5/12/chartex" xmlns:cx7="http://schemas.microsoft.com/office/drawing/2016/5/13/chartex" xmlns:cx8="http://schemas.microsoft.com/office/drawing/2016/5/14/chartex" xmlns:mc="http://schemas.openxmlformats.org/markup-compatibility/2006" xmlns:aink="http://schemas.microsoft.com/office/drawing/2016/ink" xmlns:am3d="http://schemas.microsoft.com/office/drawing/2017/model3d" xmlns:o="urn:schemas-microsoft-com:office:office" xmlns:oel="http://schemas.microsoft.com/office/2019/extlst" xmlns:r="http://schemas.openxmlformats.org/officeDocument/2006/relationships" xmlns:m="http://schemas.openxmlformats.org/officeDocument/2006/math" xmlns:v="urn:schemas-microsoft-com:vml" xmlns:wp14="http://schemas.microsoft.com/office/word/2010/wordprocessingDrawing" xmlns:wp="http://schemas.openxmlformats.org/drawingml/2006/wordprocessingDrawing" xmlns:w10="urn:schemas-microsoft-com:office:word" xmlns:w="http://schemas.openxmlformats.org/wordprocessingml/2006/main" xmlns:w14="http://schemas.microsoft.com/office/word/2010/wordml" xmlns:w15="http://schemas.microsoft.com/office/word/2012/wordml" xmlns:w16cex="http://schemas.microsoft.com/office/word/2018/wordml/cex" xmlns:w16cid="http://schemas.microsoft.com/office/word/2016/wordml/cid" xmlns:w16="http://schemas.microsoft.com/office/word/2018/wordml" xmlns:w16du="http://schemas.microsoft.com/office/word/2023/wordml/word16du" xmlns:w16sdtdh="http://schemas.microsoft.com/office/word/2020/wordml/sdtdatahash" xmlns:w16sdtfl="http://schemas.microsoft.com/office/word/2024/wordml/sdtformatlock" xmlns:w16se="http://schemas.microsoft.com/office/word/2015/wordml/symex" xmlns:wpg="http://schemas.microsoft.com/office/word/2010/wordprocessingGroup" xmlns:wpi="http://schemas.microsoft.com/office/word/2010/wordprocessingInk" xmlns:wne="http://schemas.microsoft.com/office/word/2006/wordml" xmlns:wps="http://schemas.microsoft.com/office/word/2010/wordprocessingShape" mc:Ignorable="w14 w15 w16se w16cid w16 w16cex w16sdtdh w16sdtfl w16du wp14">
   <w:body>
-    <w:p>
-      <w:pPr>
-        <w:rPr>
-          <w:rFonts w:hint="eastAsia"/>
-        </w:rPr>
-      </w:pPr>
-      <w:r>
-        <w:rPr>
-          <w:rFonts w:hint="eastAsia"/>
-        </w:rPr>
-        <w:t>B831235 requirementlist</w:t>
-      </w:r>
-    </w:p>
+    <w:tbl>
+      <w:tblPr>
+        <w:tblStyle w:val="aa"/>
+        <w:tblW w:w="0" w:type="auto"/>
+        <w:tblLook w:val="04A0" w:firstRow="1" w:lastRow="0" w:firstColumn="1" w:lastColumn="0" w:noHBand="0" w:noVBand="1"/>
+      </w:tblPr>
+      <w:tblGrid>
+        <w:gridCol w:w="1413"/>
+        <w:gridCol w:w="4597"/>
+        <w:gridCol w:w="3006"/>
+      </w:tblGrid>
+      <w:tr>
+        <w:tc>
+          <w:tcPr>
+            <w:tcW w:w="1413" w:type="dxa"/>
+            <w:shd w:val="clear" w:color="auto" w:fill="BFBFBF" w:themeFill="background1" w:themeFillShade="BF"/>
+          </w:tcPr>
+          <w:p>
+            <w:pPr>
+              <w:jc w:val="center"/>
+            </w:pPr>
+            <w:r>
+              <w:rPr>
+                <w:rFonts w:hint="eastAsia"/>
+              </w:rPr>
+              <w:t>No.</w:t>
+            </w:r>
+          </w:p>
+        </w:tc>
+        <w:tc>
+          <w:tcPr>
+            <w:tcW w:w="4597" w:type="dxa"/>
+            <w:shd w:val="clear" w:color="auto" w:fill="BFBFBF" w:themeFill="background1" w:themeFillShade="BF"/>
+          </w:tcPr>
+          <w:p>
+            <w:pPr>
+              <w:jc w:val="center"/>
+            </w:pPr>
+            <w:r>
+              <w:rPr>
+                <w:rFonts w:hint="eastAsia"/>
+              </w:rPr>
+              <w:t>Requirement</w:t>
+            </w:r>
+          </w:p>
+        </w:tc>
+        <w:tc>
+          <w:tcPr>
+            <w:tcW w:w="3006" w:type="dxa"/>
+            <w:shd w:val="clear" w:color="auto" w:fill="BFBFBF" w:themeFill="background1" w:themeFillShade="BF"/>
+          </w:tcPr>
+          <w:p>
+            <w:pPr>
+              <w:jc w:val="center"/>
+            </w:pPr>
+            <w:r>
+              <w:rPr>
+                <w:rFonts w:hint="eastAsia"/>
+              </w:rPr>
+              <w:t>Use Case(s)</w:t>
+            </w:r>
+          </w:p>
+        </w:tc>
+      </w:tr>
+      <w:tr>
+        <w:tc>
+          <w:tcPr>
+            <w:tcW w:w="1413" w:type="dxa"/>
+          </w:tcPr>
+          <w:p>
+            <w:r>
+              <w:rPr>
+                <w:rFonts w:hint="eastAsia"/>
+              </w:rPr>
+              <w:t>1</w:t>
+            </w:r>
+          </w:p>
+        </w:tc>
+        <w:tc>
+          <w:tcPr>
+            <w:tcW w:w="4597" w:type="dxa"/>
+          </w:tcPr>
+          <w:p>
+            <w:r>
+              <w:rPr>
+                <w:rFonts w:hint="eastAsia"/>
+              </w:rPr>
+              <w:t xml:space="preserve">시스템은 </w:t>
+            </w:r>
+            <w:r>
+              <w:rPr>
+                <w:rFonts w:hint="eastAsia"/>
+              </w:rPr>
+              <w:t>회원</w:t>
+            </w:r>
+            <w:r>
+              <w:rPr>
+                <w:rFonts w:hint="eastAsia"/>
+              </w:rPr>
+              <w:t>이 입력한</w:t>
+            </w:r>
+            <w:r>
+              <w:rPr>
+                <w:rFonts w:hint="eastAsia"/>
+              </w:rPr>
+              <w:t xml:space="preserve"> 회원 ID, 비밀번호, 전화번호, 결제 수단, 선호 자전거 유형(일반/전기)등을 </w:t>
+            </w:r>
+            <w:r>
+              <w:rPr>
+                <w:rFonts w:hint="eastAsia"/>
+              </w:rPr>
+              <w:t>등록</w:t>
+            </w:r>
+            <w:r>
+              <w:rPr>
+                <w:rFonts w:hint="eastAsia"/>
+              </w:rPr>
+              <w:t xml:space="preserve">하고 회원을 </w:t>
+            </w:r>
+            <w:r>
+              <w:rPr>
+                <w:rFonts w:hint="eastAsia"/>
+              </w:rPr>
+              <w:t>생성한다.</w:t>
+            </w:r>
+          </w:p>
+        </w:tc>
+        <w:tc>
+          <w:tcPr>
+            <w:tcW w:w="3006" w:type="dxa"/>
+            <w:vAlign w:val="center"/>
+          </w:tcPr>
+          <w:p>
+            <w:r>
+              <w:rPr>
+                <w:rFonts w:hint="eastAsia"/>
+              </w:rPr>
+              <w:t>회원 가입</w:t>
+            </w:r>
+          </w:p>
+        </w:tc>
+      </w:tr>
+      <w:tr>
+        <w:tc>
+          <w:tcPr>
+            <w:tcW w:w="1413" w:type="dxa"/>
+          </w:tcPr>
+          <w:p>
+            <w:r>
+              <w:rPr>
+                <w:rFonts w:hint="eastAsia"/>
+              </w:rPr>
+              <w:t>2</w:t>
+            </w:r>
+          </w:p>
+        </w:tc>
+        <w:tc>
+          <w:tcPr>
+            <w:tcW w:w="4597" w:type="dxa"/>
+          </w:tcPr>
+          <w:p>
+            <w:r>
+              <w:rPr>
+                <w:rFonts w:hint="eastAsia"/>
+              </w:rPr>
+              <w:t xml:space="preserve">시스템은 회원의 </w:t>
+            </w:r>
+            <w:r>
+              <w:rPr>
+                <w:rFonts w:hint="eastAsia"/>
+              </w:rPr>
+              <w:t>회원</w:t>
+            </w:r>
+            <w:r>
+              <w:rPr>
+                <w:rFonts w:hint="eastAsia"/>
+              </w:rPr>
+              <w:t xml:space="preserve"> 탈퇴 요청 시, 해당 회원의 권한과 데이터를 삭제한다.</w:t>
+            </w:r>
+          </w:p>
+        </w:tc>
+        <w:tc>
+          <w:tcPr>
+            <w:tcW w:w="3006" w:type="dxa"/>
+            <w:vAlign w:val="center"/>
+          </w:tcPr>
+          <w:p>
+            <w:r>
+              <w:rPr>
+                <w:rFonts w:hint="eastAsia"/>
+              </w:rPr>
+              <w:t>회원 탈퇴</w:t>
+            </w:r>
+          </w:p>
+        </w:tc>
+      </w:tr>
+      <w:tr>
+        <w:tc>
+          <w:tcPr>
+            <w:tcW w:w="1413" w:type="dxa"/>
+          </w:tcPr>
+          <w:p>
+            <w:r>
+              <w:rPr>
+                <w:rFonts w:hint="eastAsia"/>
+              </w:rPr>
+              <w:t>3</w:t>
+            </w:r>
+          </w:p>
+        </w:tc>
+        <w:tc>
+          <w:tcPr>
+            <w:tcW w:w="4597" w:type="dxa"/>
+          </w:tcPr>
+          <w:p>
+            <w:r>
+              <w:rPr>
+                <w:rFonts w:hint="eastAsia"/>
+              </w:rPr>
+              <w:t xml:space="preserve">회원 및 관리자의 </w:t>
+            </w:r>
+            <w:r>
+              <w:rPr>
+                <w:rFonts w:hint="eastAsia"/>
+              </w:rPr>
+              <w:t>ID와 비밀번호를 검증하여 로그인</w:t>
+            </w:r>
+            <w:r>
+              <w:rPr>
+                <w:rFonts w:hint="eastAsia"/>
+              </w:rPr>
+              <w:t xml:space="preserve"> 시킨</w:t>
+            </w:r>
+            <w:r>
+              <w:rPr>
+                <w:rFonts w:hint="eastAsia"/>
+              </w:rPr>
+              <w:t>다.</w:t>
+            </w:r>
+          </w:p>
+        </w:tc>
+        <w:tc>
+          <w:tcPr>
+            <w:tcW w:w="3006" w:type="dxa"/>
+            <w:vAlign w:val="center"/>
+          </w:tcPr>
+          <w:p>
+            <w:r>
+              <w:rPr>
+                <w:rFonts w:hint="eastAsia"/>
+              </w:rPr>
+              <w:t>로그인</w:t>
+            </w:r>
+          </w:p>
+        </w:tc>
+      </w:tr>
+      <w:tr>
+        <w:tc>
+          <w:tcPr>
+            <w:tcW w:w="1413" w:type="dxa"/>
+          </w:tcPr>
+          <w:p>
+            <w:r>
+              <w:rPr>
+                <w:rFonts w:hint="eastAsia"/>
+              </w:rPr>
+              <w:t>4</w:t>
+            </w:r>
+          </w:p>
+        </w:tc>
+        <w:tc>
+          <w:tcPr>
+            <w:tcW w:w="4597" w:type="dxa"/>
+          </w:tcPr>
+          <w:p>
+            <w:r>
+              <w:rPr>
+                <w:rFonts w:hint="eastAsia"/>
+              </w:rPr>
+              <w:t xml:space="preserve">시스템은 </w:t>
+            </w:r>
+            <w:r>
+              <w:rPr>
+                <w:rFonts w:hint="eastAsia"/>
+              </w:rPr>
+              <w:t>회원 및 관리자</w:t>
+            </w:r>
+            <w:r>
+              <w:rPr>
+                <w:rFonts w:hint="eastAsia"/>
+              </w:rPr>
+              <w:t>의 로그아웃 요청 시, 시스템 접속을 종료한다..</w:t>
+            </w:r>
+            <w:r>
+              <w:rPr>
+                <w:rFonts w:hint="eastAsia"/>
+              </w:rPr>
+              <w:t>.</w:t>
+            </w:r>
+          </w:p>
+        </w:tc>
+        <w:tc>
+          <w:tcPr>
+            <w:tcW w:w="3006" w:type="dxa"/>
+            <w:vAlign w:val="center"/>
+          </w:tcPr>
+          <w:p>
+            <w:r>
+              <w:rPr>
+                <w:rFonts w:hint="eastAsia"/>
+              </w:rPr>
+              <w:t>로그아웃</w:t>
+            </w:r>
+          </w:p>
+        </w:tc>
+      </w:tr>
+      <w:tr>
+        <w:tc>
+          <w:tcPr>
+            <w:tcW w:w="1413" w:type="dxa"/>
+          </w:tcPr>
+          <w:p>
+            <w:r>
+              <w:rPr>
+                <w:rFonts w:hint="eastAsia"/>
+              </w:rPr>
+              <w:t>5</w:t>
+            </w:r>
+          </w:p>
+        </w:tc>
+        <w:tc>
+          <w:tcPr>
+            <w:tcW w:w="4597" w:type="dxa"/>
+          </w:tcPr>
+          <w:p>
+            <w:r>
+              <w:rPr>
+                <w:rFonts w:hint="eastAsia"/>
+              </w:rPr>
+              <w:t xml:space="preserve">관리자가 입력한 </w:t>
+            </w:r>
+            <w:r>
+              <w:t>대여소 이름, 위치(도시, 주소), 자전거 보관 가능 수량, 운영 시간 등의 정보를 포함한 대여소 정보를 등록</w:t>
+            </w:r>
+            <w:r>
+              <w:rPr>
+                <w:rFonts w:hint="eastAsia"/>
+              </w:rPr>
+              <w:t>한다.</w:t>
+            </w:r>
+          </w:p>
+        </w:tc>
+        <w:tc>
+          <w:tcPr>
+            <w:tcW w:w="3006" w:type="dxa"/>
+            <w:vAlign w:val="center"/>
+          </w:tcPr>
+          <w:p>
+            <w:r>
+              <w:rPr>
+                <w:rFonts w:hint="eastAsia"/>
+              </w:rPr>
+              <w:t>대여소 정보 등록</w:t>
+            </w:r>
+          </w:p>
+        </w:tc>
+      </w:tr>
+      <w:tr>
+        <w:tc>
+          <w:tcPr>
+            <w:tcW w:w="1413" w:type="dxa"/>
+          </w:tcPr>
+          <w:p>
+            <w:r>
+              <w:rPr>
+                <w:rFonts w:hint="eastAsia"/>
+              </w:rPr>
+              <w:t>6</w:t>
+            </w:r>
+          </w:p>
+        </w:tc>
+        <w:tc>
+          <w:tcPr>
+            <w:tcW w:w="4597" w:type="dxa"/>
+          </w:tcPr>
+          <w:p>
+            <w:r>
+              <w:rPr>
+                <w:rFonts w:hint="eastAsia"/>
+              </w:rPr>
+              <w:t xml:space="preserve">시스템은 </w:t>
+            </w:r>
+            <w:r>
+              <w:rPr>
+                <w:rFonts w:hint="eastAsia"/>
+              </w:rPr>
+              <w:t>관리자</w:t>
+            </w:r>
+            <w:r>
+              <w:rPr>
+                <w:rFonts w:hint="eastAsia"/>
+              </w:rPr>
+              <w:t>가</w:t>
+            </w:r>
+            <w:r>
+              <w:rPr>
+                <w:rFonts w:hint="eastAsia"/>
+              </w:rPr>
+              <w:t xml:space="preserve"> 등록</w:t>
+            </w:r>
+            <w:r>
+              <w:rPr>
+                <w:rFonts w:hint="eastAsia"/>
+              </w:rPr>
+              <w:t>한</w:t>
+            </w:r>
+            <w:r>
+              <w:rPr>
+                <w:rFonts w:hint="eastAsia"/>
+              </w:rPr>
+              <w:t xml:space="preserve"> 대여소 리스트를 제공한다.</w:t>
+            </w:r>
+          </w:p>
+        </w:tc>
+        <w:tc>
+          <w:tcPr>
+            <w:tcW w:w="3006" w:type="dxa"/>
+            <w:vAlign w:val="center"/>
+          </w:tcPr>
+          <w:p>
+            <w:r>
+              <w:rPr>
+                <w:rFonts w:hint="eastAsia"/>
+              </w:rPr>
+              <w:t xml:space="preserve">대여소 </w:t>
+            </w:r>
+            <w:r>
+              <w:rPr>
+                <w:rFonts w:hint="eastAsia"/>
+              </w:rPr>
+              <w:t>리스트</w:t>
+            </w:r>
+            <w:r>
+              <w:rPr>
+                <w:rFonts w:hint="eastAsia"/>
+              </w:rPr>
+              <w:t xml:space="preserve"> 조회</w:t>
+            </w:r>
+          </w:p>
+        </w:tc>
+      </w:tr>
+      <w:tr>
+        <w:tc>
+          <w:tcPr>
+            <w:tcW w:w="1413" w:type="dxa"/>
+          </w:tcPr>
+          <w:p>
+            <w:r>
+              <w:rPr>
+                <w:rFonts w:hint="eastAsia"/>
+              </w:rPr>
+              <w:t>7</w:t>
+            </w:r>
+          </w:p>
+        </w:tc>
+        <w:tc>
+          <w:tcPr>
+            <w:tcW w:w="4597" w:type="dxa"/>
+          </w:tcPr>
+          <w:p>
+            <w:r>
+              <w:rPr>
+                <w:rFonts w:hint="eastAsia"/>
+              </w:rPr>
+              <w:t xml:space="preserve">시스템은 </w:t>
+            </w:r>
+            <w:r>
+              <w:t>관리자</w:t>
+            </w:r>
+            <w:r>
+              <w:rPr>
+                <w:rFonts w:hint="eastAsia"/>
+              </w:rPr>
+              <w:t>가</w:t>
+            </w:r>
+            <w:r>
+              <w:t xml:space="preserve"> </w:t>
+            </w:r>
+            <w:r>
+              <w:rPr>
+                <w:rFonts w:hint="eastAsia"/>
+              </w:rPr>
+              <w:t xml:space="preserve">해당 </w:t>
+            </w:r>
+            <w:r>
+              <w:t>대여소</w:t>
+            </w:r>
+            <w:r>
+              <w:rPr>
+                <w:rFonts w:hint="eastAsia"/>
+              </w:rPr>
+              <w:t>를</w:t>
+            </w:r>
+            <w:r>
+              <w:t xml:space="preserve"> 등록</w:t>
+            </w:r>
+            <w:r>
+              <w:rPr>
+                <w:rFonts w:hint="eastAsia"/>
+              </w:rPr>
+              <w:t>할 때</w:t>
+            </w:r>
+            <w:r>
+              <w:t xml:space="preserve"> 입력한 상세 정보를 제공한다.</w:t>
+            </w:r>
+          </w:p>
+        </w:tc>
+        <w:tc>
+          <w:tcPr>
+            <w:tcW w:w="3006" w:type="dxa"/>
+            <w:vAlign w:val="center"/>
+          </w:tcPr>
+          <w:p>
+            <w:r>
+              <w:rPr>
+                <w:rFonts w:hint="eastAsia"/>
+              </w:rPr>
+              <w:t>대여소 상세 정보 조회</w:t>
+            </w:r>
+          </w:p>
+        </w:tc>
+      </w:tr>
+      <w:tr>
+        <w:tc>
+          <w:tcPr>
+            <w:tcW w:w="1413" w:type="dxa"/>
+          </w:tcPr>
+          <w:p>
+            <w:r>
+              <w:rPr>
+                <w:rFonts w:hint="eastAsia"/>
+              </w:rPr>
+              <w:t>8</w:t>
+            </w:r>
+          </w:p>
+        </w:tc>
+        <w:tc>
+          <w:tcPr>
+            <w:tcW w:w="4597" w:type="dxa"/>
+          </w:tcPr>
+          <w:p>
+            <w:r>
+              <w:rPr>
+                <w:rFonts w:hint="eastAsia"/>
+              </w:rPr>
+              <w:t xml:space="preserve">시스템은 </w:t>
+            </w:r>
+            <w:r>
+              <w:rPr>
+                <w:rFonts w:hint="eastAsia"/>
+              </w:rPr>
+              <w:t xml:space="preserve">관리자의 대여소 정보 삭제 요청 시, </w:t>
+            </w:r>
+            <w:r>
+              <w:t>선택</w:t>
+            </w:r>
+            <w:r>
+              <w:rPr>
+                <w:rFonts w:hint="eastAsia"/>
+              </w:rPr>
+              <w:t>된</w:t>
+            </w:r>
+            <w:r>
+              <w:t xml:space="preserve"> 대여소 항목을 삭제</w:t>
+            </w:r>
+            <w:r>
+              <w:rPr>
+                <w:rFonts w:hint="eastAsia"/>
+              </w:rPr>
+              <w:t>한</w:t>
+            </w:r>
+            <w:r>
+              <w:rPr>
+                <w:rFonts w:hint="eastAsia"/>
+              </w:rPr>
+              <w:t>다.</w:t>
+            </w:r>
+          </w:p>
+        </w:tc>
+        <w:tc>
+          <w:tcPr>
+            <w:tcW w:w="3006" w:type="dxa"/>
+            <w:vAlign w:val="center"/>
+          </w:tcPr>
+          <w:p>
+            <w:r>
+              <w:rPr>
+                <w:rFonts w:hint="eastAsia"/>
+              </w:rPr>
+              <w:t>대여소 정보 삭제</w:t>
+            </w:r>
+          </w:p>
+        </w:tc>
+      </w:tr>
+    </w:tbl>
+    <w:p/>
+    <w:p/>
     <w:sectPr>
       <w:pgSz w:w="11906" w:h="16838"/>
       <w:pgMar w:top="1701" w:right="1440" w:bottom="1440" w:left="1440" w:header="851" w:footer="992" w:gutter="0"/>
@@ -23,56 +617,6 @@
     </w:sectPr>
   </w:body>
 </w:document>
-</file>
-
-<file path=word/endnotes.xml><?xml version="1.0" encoding="utf-8"?>
-<w:endnotes xmlns:wpc="http://schemas.microsoft.com/office/word/2010/wordprocessingCanvas" xmlns:cx="http://schemas.microsoft.com/office/drawing/2014/chartex" xmlns:cx1="http://schemas.microsoft.com/office/drawing/2015/9/8/chartex" xmlns:cx2="http://schemas.microsoft.com/office/drawing/2015/10/21/chartex" xmlns:cx3="http://schemas.microsoft.com/office/drawing/2016/5/9/chartex" xmlns:cx4="http://schemas.microsoft.com/office/drawing/2016/5/10/chartex" xmlns:cx5="http://schemas.microsoft.com/office/drawing/2016/5/11/chartex" xmlns:cx6="http://schemas.microsoft.com/office/drawing/2016/5/12/chartex" xmlns:cx7="http://schemas.microsoft.com/office/drawing/2016/5/13/chartex" xmlns:cx8="http://schemas.microsoft.com/office/drawing/2016/5/14/chartex" xmlns:mc="http://schemas.openxmlformats.org/markup-compatibility/2006" xmlns:aink="http://schemas.microsoft.com/office/drawing/2016/ink" xmlns:am3d="http://schemas.microsoft.com/office/drawing/2017/model3d" xmlns:o="urn:schemas-microsoft-com:office:office" xmlns:oel="http://schemas.microsoft.com/office/2019/extlst" xmlns:r="http://schemas.openxmlformats.org/officeDocument/2006/relationships" xmlns:m="http://schemas.openxmlformats.org/officeDocument/2006/math" xmlns:v="urn:schemas-microsoft-com:vml" xmlns:wp14="http://schemas.microsoft.com/office/word/2010/wordprocessingDrawing" xmlns:wp="http://schemas.openxmlformats.org/drawingml/2006/wordprocessingDrawing" xmlns:w10="urn:schemas-microsoft-com:office:word" xmlns:w="http://schemas.openxmlformats.org/wordprocessingml/2006/main" xmlns:w14="http://schemas.microsoft.com/office/word/2010/wordml" xmlns:w15="http://schemas.microsoft.com/office/word/2012/wordml" xmlns:w16cex="http://schemas.microsoft.com/office/word/2018/wordml/cex" xmlns:w16cid="http://schemas.microsoft.com/office/word/2016/wordml/cid" xmlns:w16="http://schemas.microsoft.com/office/word/2018/wordml" xmlns:w16du="http://schemas.microsoft.com/office/word/2023/wordml/word16du" xmlns:w16sdtdh="http://schemas.microsoft.com/office/word/2020/wordml/sdtdatahash" xmlns:w16sdtfl="http://schemas.microsoft.com/office/word/2024/wordml/sdtformatlock" xmlns:w16se="http://schemas.microsoft.com/office/word/2015/wordml/symex" xmlns:wpg="http://schemas.microsoft.com/office/word/2010/wordprocessingGroup" xmlns:wpi="http://schemas.microsoft.com/office/word/2010/wordprocessingInk" xmlns:wne="http://schemas.microsoft.com/office/word/2006/wordml" xmlns:wps="http://schemas.microsoft.com/office/word/2010/wordprocessingShape" mc:Ignorable="w14 w15 w16se w16cid w16 w16cex w16sdtdh w16sdtfl w16du wp14">
-  <w:endnote w:type="separator" w:id="-1">
-    <w:p>
-      <w:pPr>
-        <w:spacing w:after="0"/>
-      </w:pPr>
-      <w:r>
-        <w:separator/>
-      </w:r>
-    </w:p>
-  </w:endnote>
-  <w:endnote w:type="continuationSeparator" w:id="0">
-    <w:p>
-      <w:pPr>
-        <w:spacing w:after="0"/>
-      </w:pPr>
-      <w:r>
-        <w:continuationSeparator/>
-      </w:r>
-    </w:p>
-  </w:endnote>
-</w:endnotes>
-</file>
-
-<file path=word/footnotes.xml><?xml version="1.0" encoding="utf-8"?>
-<w:footnotes xmlns:wpc="http://schemas.microsoft.com/office/word/2010/wordprocessingCanvas" xmlns:cx="http://schemas.microsoft.com/office/drawing/2014/chartex" xmlns:cx1="http://schemas.microsoft.com/office/drawing/2015/9/8/chartex" xmlns:cx2="http://schemas.microsoft.com/office/drawing/2015/10/21/chartex" xmlns:cx3="http://schemas.microsoft.com/office/drawing/2016/5/9/chartex" xmlns:cx4="http://schemas.microsoft.com/office/drawing/2016/5/10/chartex" xmlns:cx5="http://schemas.microsoft.com/office/drawing/2016/5/11/chartex" xmlns:cx6="http://schemas.microsoft.com/office/drawing/2016/5/12/chartex" xmlns:cx7="http://schemas.microsoft.com/office/drawing/2016/5/13/chartex" xmlns:cx8="http://schemas.microsoft.com/office/drawing/2016/5/14/chartex" xmlns:mc="http://schemas.openxmlformats.org/markup-compatibility/2006" xmlns:aink="http://schemas.microsoft.com/office/drawing/2016/ink" xmlns:am3d="http://schemas.microsoft.com/office/drawing/2017/model3d" xmlns:o="urn:schemas-microsoft-com:office:office" xmlns:oel="http://schemas.microsoft.com/office/2019/extlst" xmlns:r="http://schemas.openxmlformats.org/officeDocument/2006/relationships" xmlns:m="http://schemas.openxmlformats.org/officeDocument/2006/math" xmlns:v="urn:schemas-microsoft-com:vml" xmlns:wp14="http://schemas.microsoft.com/office/word/2010/wordprocessingDrawing" xmlns:wp="http://schemas.openxmlformats.org/drawingml/2006/wordprocessingDrawing" xmlns:w10="urn:schemas-microsoft-com:office:word" xmlns:w="http://schemas.openxmlformats.org/wordprocessingml/2006/main" xmlns:w14="http://schemas.microsoft.com/office/word/2010/wordml" xmlns:w15="http://schemas.microsoft.com/office/word/2012/wordml" xmlns:w16cex="http://schemas.microsoft.com/office/word/2018/wordml/cex" xmlns:w16cid="http://schemas.microsoft.com/office/word/2016/wordml/cid" xmlns:w16="http://schemas.microsoft.com/office/word/2018/wordml" xmlns:w16du="http://schemas.microsoft.com/office/word/2023/wordml/word16du" xmlns:w16sdtdh="http://schemas.microsoft.com/office/word/2020/wordml/sdtdatahash" xmlns:w16sdtfl="http://schemas.microsoft.com/office/word/2024/wordml/sdtformatlock" xmlns:w16se="http://schemas.microsoft.com/office/word/2015/wordml/symex" xmlns:wpg="http://schemas.microsoft.com/office/word/2010/wordprocessingGroup" xmlns:wpi="http://schemas.microsoft.com/office/word/2010/wordprocessingInk" xmlns:wne="http://schemas.microsoft.com/office/word/2006/wordml" xmlns:wps="http://schemas.microsoft.com/office/word/2010/wordprocessingShape" mc:Ignorable="w14 w15 w16se w16cid w16 w16cex w16sdtdh w16sdtfl w16du wp14">
-  <w:footnote w:type="separator" w:id="-1">
-    <w:p>
-      <w:pPr>
-        <w:spacing w:after="0"/>
-      </w:pPr>
-      <w:r>
-        <w:separator/>
-      </w:r>
-    </w:p>
-  </w:footnote>
-  <w:footnote w:type="continuationSeparator" w:id="0">
-    <w:p>
-      <w:pPr>
-        <w:spacing w:after="0"/>
-      </w:pPr>
-      <w:r>
-        <w:continuationSeparator/>
-      </w:r>
-    </w:p>
-  </w:footnote>
-</w:footnotes>
 </file>
 
 <file path=word/styles.xml><?xml version="1.0" encoding="utf-8"?>
@@ -475,12 +1019,16 @@
   <w:style w:type="paragraph" w:default="1" w:styleId="a">
     <w:name w:val="Normal"/>
     <w:qFormat/>
+    <w:rsid w:val="00DA4911"/>
     <w:pPr>
       <w:widowControl w:val="0"/>
       <w:wordWrap w:val="0"/>
       <w:autoSpaceDE w:val="0"/>
       <w:autoSpaceDN w:val="0"/>
     </w:pPr>
+    <w:rPr>
+      <w:rFonts w:asciiTheme="minorEastAsia"/>
+    </w:rPr>
   </w:style>
   <w:style w:type="paragraph" w:styleId="1">
     <w:name w:val="heading 1"/>
@@ -489,7 +1037,7 @@
     <w:link w:val="1Char"/>
     <w:uiPriority w:val="9"/>
     <w:qFormat/>
-    <w:rsid w:val="00FB3357"/>
+    <w:rsid w:val="00DA4911"/>
     <w:pPr>
       <w:keepNext/>
       <w:keepLines/>
@@ -512,7 +1060,7 @@
     <w:semiHidden/>
     <w:unhideWhenUsed/>
     <w:qFormat/>
-    <w:rsid w:val="00FB3357"/>
+    <w:rsid w:val="00DA4911"/>
     <w:pPr>
       <w:keepNext/>
       <w:keepLines/>
@@ -535,7 +1083,7 @@
     <w:semiHidden/>
     <w:unhideWhenUsed/>
     <w:qFormat/>
-    <w:rsid w:val="00FB3357"/>
+    <w:rsid w:val="00DA4911"/>
     <w:pPr>
       <w:keepNext/>
       <w:keepLines/>
@@ -557,7 +1105,7 @@
     <w:semiHidden/>
     <w:unhideWhenUsed/>
     <w:qFormat/>
-    <w:rsid w:val="00FB3357"/>
+    <w:rsid w:val="00DA4911"/>
     <w:pPr>
       <w:keepNext/>
       <w:keepLines/>
@@ -578,7 +1126,7 @@
     <w:semiHidden/>
     <w:unhideWhenUsed/>
     <w:qFormat/>
-    <w:rsid w:val="00FB3357"/>
+    <w:rsid w:val="00DA4911"/>
     <w:pPr>
       <w:keepNext/>
       <w:keepLines/>
@@ -600,7 +1148,7 @@
     <w:semiHidden/>
     <w:unhideWhenUsed/>
     <w:qFormat/>
-    <w:rsid w:val="00FB3357"/>
+    <w:rsid w:val="00DA4911"/>
     <w:pPr>
       <w:keepNext/>
       <w:keepLines/>
@@ -622,7 +1170,7 @@
     <w:semiHidden/>
     <w:unhideWhenUsed/>
     <w:qFormat/>
-    <w:rsid w:val="00FB3357"/>
+    <w:rsid w:val="00DA4911"/>
     <w:pPr>
       <w:keepNext/>
       <w:keepLines/>
@@ -644,7 +1192,7 @@
     <w:semiHidden/>
     <w:unhideWhenUsed/>
     <w:qFormat/>
-    <w:rsid w:val="00FB3357"/>
+    <w:rsid w:val="00DA4911"/>
     <w:pPr>
       <w:keepNext/>
       <w:keepLines/>
@@ -666,7 +1214,7 @@
     <w:semiHidden/>
     <w:unhideWhenUsed/>
     <w:qFormat/>
-    <w:rsid w:val="00FB3357"/>
+    <w:rsid w:val="00DA4911"/>
     <w:pPr>
       <w:keepNext/>
       <w:keepLines/>
@@ -711,7 +1259,7 @@
     <w:basedOn w:val="a0"/>
     <w:link w:val="1"/>
     <w:uiPriority w:val="9"/>
-    <w:rsid w:val="00FB3357"/>
+    <w:rsid w:val="00DA4911"/>
     <w:rPr>
       <w:rFonts w:asciiTheme="majorHAnsi" w:eastAsiaTheme="majorEastAsia" w:hAnsiTheme="majorHAnsi" w:cstheme="majorBidi"/>
       <w:color w:val="000000" w:themeColor="text1"/>
@@ -725,7 +1273,7 @@
     <w:link w:val="2"/>
     <w:uiPriority w:val="9"/>
     <w:semiHidden/>
-    <w:rsid w:val="00FB3357"/>
+    <w:rsid w:val="00DA4911"/>
     <w:rPr>
       <w:rFonts w:asciiTheme="majorHAnsi" w:eastAsiaTheme="majorEastAsia" w:hAnsiTheme="majorHAnsi" w:cstheme="majorBidi"/>
       <w:color w:val="000000" w:themeColor="text1"/>
@@ -739,7 +1287,7 @@
     <w:link w:val="3"/>
     <w:uiPriority w:val="9"/>
     <w:semiHidden/>
-    <w:rsid w:val="00FB3357"/>
+    <w:rsid w:val="00DA4911"/>
     <w:rPr>
       <w:rFonts w:asciiTheme="majorHAnsi" w:eastAsiaTheme="majorEastAsia" w:hAnsiTheme="majorHAnsi" w:cstheme="majorBidi"/>
       <w:color w:val="000000" w:themeColor="text1"/>
@@ -752,7 +1300,7 @@
     <w:link w:val="4"/>
     <w:uiPriority w:val="9"/>
     <w:semiHidden/>
-    <w:rsid w:val="00FB3357"/>
+    <w:rsid w:val="00DA4911"/>
     <w:rPr>
       <w:rFonts w:asciiTheme="majorHAnsi" w:eastAsiaTheme="majorEastAsia" w:hAnsiTheme="majorHAnsi" w:cstheme="majorBidi"/>
       <w:color w:val="000000" w:themeColor="text1"/>
@@ -764,7 +1312,7 @@
     <w:link w:val="5"/>
     <w:uiPriority w:val="9"/>
     <w:semiHidden/>
-    <w:rsid w:val="00FB3357"/>
+    <w:rsid w:val="00DA4911"/>
     <w:rPr>
       <w:rFonts w:asciiTheme="majorHAnsi" w:eastAsiaTheme="majorEastAsia" w:hAnsiTheme="majorHAnsi" w:cstheme="majorBidi"/>
       <w:color w:val="000000" w:themeColor="text1"/>
@@ -776,7 +1324,7 @@
     <w:link w:val="6"/>
     <w:uiPriority w:val="9"/>
     <w:semiHidden/>
-    <w:rsid w:val="00FB3357"/>
+    <w:rsid w:val="00DA4911"/>
     <w:rPr>
       <w:rFonts w:asciiTheme="majorHAnsi" w:eastAsiaTheme="majorEastAsia" w:hAnsiTheme="majorHAnsi" w:cstheme="majorBidi"/>
       <w:color w:val="000000" w:themeColor="text1"/>
@@ -788,7 +1336,7 @@
     <w:link w:val="7"/>
     <w:uiPriority w:val="9"/>
     <w:semiHidden/>
-    <w:rsid w:val="00FB3357"/>
+    <w:rsid w:val="00DA4911"/>
     <w:rPr>
       <w:rFonts w:asciiTheme="majorHAnsi" w:eastAsiaTheme="majorEastAsia" w:hAnsiTheme="majorHAnsi" w:cstheme="majorBidi"/>
       <w:color w:val="000000" w:themeColor="text1"/>
@@ -800,7 +1348,7 @@
     <w:link w:val="8"/>
     <w:uiPriority w:val="9"/>
     <w:semiHidden/>
-    <w:rsid w:val="00FB3357"/>
+    <w:rsid w:val="00DA4911"/>
     <w:rPr>
       <w:rFonts w:asciiTheme="majorHAnsi" w:eastAsiaTheme="majorEastAsia" w:hAnsiTheme="majorHAnsi" w:cstheme="majorBidi"/>
       <w:color w:val="000000" w:themeColor="text1"/>
@@ -812,7 +1360,7 @@
     <w:link w:val="9"/>
     <w:uiPriority w:val="9"/>
     <w:semiHidden/>
-    <w:rsid w:val="00FB3357"/>
+    <w:rsid w:val="00DA4911"/>
     <w:rPr>
       <w:rFonts w:asciiTheme="majorHAnsi" w:eastAsiaTheme="majorEastAsia" w:hAnsiTheme="majorHAnsi" w:cstheme="majorBidi"/>
       <w:color w:val="000000" w:themeColor="text1"/>
@@ -825,7 +1373,7 @@
     <w:link w:val="Char"/>
     <w:uiPriority w:val="10"/>
     <w:qFormat/>
-    <w:rsid w:val="00FB3357"/>
+    <w:rsid w:val="00DA4911"/>
     <w:pPr>
       <w:spacing w:after="80"/>
       <w:contextualSpacing/>
@@ -844,7 +1392,7 @@
     <w:basedOn w:val="a0"/>
     <w:link w:val="a3"/>
     <w:uiPriority w:val="10"/>
-    <w:rsid w:val="00FB3357"/>
+    <w:rsid w:val="00DA4911"/>
     <w:rPr>
       <w:rFonts w:asciiTheme="majorHAnsi" w:eastAsiaTheme="majorEastAsia" w:hAnsiTheme="majorHAnsi" w:cstheme="majorBidi"/>
       <w:spacing w:val="-10"/>
@@ -860,7 +1408,7 @@
     <w:link w:val="Char0"/>
     <w:uiPriority w:val="11"/>
     <w:qFormat/>
-    <w:rsid w:val="00FB3357"/>
+    <w:rsid w:val="00DA4911"/>
     <w:pPr>
       <w:numPr>
         <w:ilvl w:val="1"/>
@@ -880,7 +1428,7 @@
     <w:basedOn w:val="a0"/>
     <w:link w:val="a4"/>
     <w:uiPriority w:val="11"/>
-    <w:rsid w:val="00FB3357"/>
+    <w:rsid w:val="00DA4911"/>
     <w:rPr>
       <w:rFonts w:asciiTheme="majorHAnsi" w:eastAsiaTheme="majorEastAsia" w:hAnsiTheme="majorHAnsi" w:cstheme="majorBidi"/>
       <w:color w:val="595959" w:themeColor="text1" w:themeTint="A6"/>
@@ -896,12 +1444,13 @@
     <w:link w:val="Char1"/>
     <w:uiPriority w:val="29"/>
     <w:qFormat/>
-    <w:rsid w:val="00FB3357"/>
+    <w:rsid w:val="00DA4911"/>
     <w:pPr>
       <w:spacing w:before="160"/>
       <w:jc w:val="center"/>
     </w:pPr>
     <w:rPr>
+      <w:rFonts w:asciiTheme="minorHAnsi"/>
       <w:i/>
       <w:iCs/>
       <w:color w:val="404040" w:themeColor="text1" w:themeTint="BF"/>
@@ -912,7 +1461,7 @@
     <w:basedOn w:val="a0"/>
     <w:link w:val="a5"/>
     <w:uiPriority w:val="29"/>
-    <w:rsid w:val="00FB3357"/>
+    <w:rsid w:val="00DA4911"/>
     <w:rPr>
       <w:i/>
       <w:iCs/>
@@ -924,18 +1473,21 @@
     <w:basedOn w:val="a"/>
     <w:uiPriority w:val="34"/>
     <w:qFormat/>
-    <w:rsid w:val="00FB3357"/>
+    <w:rsid w:val="00DA4911"/>
     <w:pPr>
       <w:ind w:left="720"/>
       <w:contextualSpacing/>
     </w:pPr>
+    <w:rPr>
+      <w:rFonts w:asciiTheme="minorHAnsi"/>
+    </w:rPr>
   </w:style>
   <w:style w:type="character" w:styleId="a7">
     <w:name w:val="Intense Emphasis"/>
     <w:basedOn w:val="a0"/>
     <w:uiPriority w:val="21"/>
     <w:qFormat/>
-    <w:rsid w:val="00FB3357"/>
+    <w:rsid w:val="00DA4911"/>
     <w:rPr>
       <w:i/>
       <w:iCs/>
@@ -949,7 +1501,7 @@
     <w:link w:val="Char2"/>
     <w:uiPriority w:val="30"/>
     <w:qFormat/>
-    <w:rsid w:val="00FB3357"/>
+    <w:rsid w:val="00DA4911"/>
     <w:pPr>
       <w:pBdr>
         <w:top w:val="single" w:sz="4" w:space="10" w:color="0F4761" w:themeColor="accent1" w:themeShade="BF"/>
@@ -960,6 +1512,7 @@
       <w:jc w:val="center"/>
     </w:pPr>
     <w:rPr>
+      <w:rFonts w:asciiTheme="minorHAnsi"/>
       <w:i/>
       <w:iCs/>
       <w:color w:val="0F4761" w:themeColor="accent1" w:themeShade="BF"/>
@@ -970,7 +1523,7 @@
     <w:basedOn w:val="a0"/>
     <w:link w:val="a8"/>
     <w:uiPriority w:val="30"/>
-    <w:rsid w:val="00FB3357"/>
+    <w:rsid w:val="00DA4911"/>
     <w:rPr>
       <w:i/>
       <w:iCs/>
@@ -982,7 +1535,7 @@
     <w:basedOn w:val="a0"/>
     <w:uiPriority w:val="32"/>
     <w:qFormat/>
-    <w:rsid w:val="00FB3357"/>
+    <w:rsid w:val="00DA4911"/>
     <w:rPr>
       <w:b/>
       <w:bCs/>
@@ -991,49 +1544,27 @@
       <w:spacing w:val="5"/>
     </w:rPr>
   </w:style>
-  <w:style w:type="paragraph" w:styleId="aa">
-    <w:name w:val="header"/>
-    <w:basedOn w:val="a"/>
-    <w:link w:val="Char3"/>
-    <w:uiPriority w:val="99"/>
-    <w:unhideWhenUsed/>
-    <w:rsid w:val="00057E3E"/>
+  <w:style w:type="table" w:styleId="aa">
+    <w:name w:val="Table Grid"/>
+    <w:basedOn w:val="a1"/>
+    <w:uiPriority w:val="39"/>
+    <w:rsid w:val="00DA4911"/>
     <w:pPr>
-      <w:tabs>
-        <w:tab w:val="center" w:pos="4513"/>
-        <w:tab w:val="right" w:pos="9026"/>
-      </w:tabs>
-      <w:snapToGrid w:val="0"/>
+      <w:spacing w:after="0"/>
     </w:pPr>
-  </w:style>
-  <w:style w:type="character" w:customStyle="1" w:styleId="Char3">
-    <w:name w:val="머리글 Char"/>
-    <w:basedOn w:val="a0"/>
-    <w:link w:val="aa"/>
-    <w:uiPriority w:val="99"/>
-    <w:rsid w:val="00057E3E"/>
-  </w:style>
-  <w:style w:type="paragraph" w:styleId="ab">
-    <w:name w:val="footer"/>
-    <w:basedOn w:val="a"/>
-    <w:link w:val="Char4"/>
-    <w:uiPriority w:val="99"/>
-    <w:unhideWhenUsed/>
-    <w:rsid w:val="00057E3E"/>
-    <w:pPr>
-      <w:tabs>
-        <w:tab w:val="center" w:pos="4513"/>
-        <w:tab w:val="right" w:pos="9026"/>
-      </w:tabs>
-      <w:snapToGrid w:val="0"/>
-    </w:pPr>
-  </w:style>
-  <w:style w:type="character" w:customStyle="1" w:styleId="Char4">
-    <w:name w:val="바닥글 Char"/>
-    <w:basedOn w:val="a0"/>
-    <w:link w:val="ab"/>
-    <w:uiPriority w:val="99"/>
-    <w:rsid w:val="00057E3E"/>
+    <w:rPr>
+      <w:rFonts w:asciiTheme="minorEastAsia"/>
+    </w:rPr>
+    <w:tblPr>
+      <w:tblBorders>
+        <w:top w:val="single" w:sz="4" w:space="0" w:color="auto"/>
+        <w:left w:val="single" w:sz="4" w:space="0" w:color="auto"/>
+        <w:bottom w:val="single" w:sz="4" w:space="0" w:color="auto"/>
+        <w:right w:val="single" w:sz="4" w:space="0" w:color="auto"/>
+        <w:insideH w:val="single" w:sz="4" w:space="0" w:color="auto"/>
+        <w:insideV w:val="single" w:sz="4" w:space="0" w:color="auto"/>
+      </w:tblBorders>
+    </w:tblPr>
   </w:style>
 </w:styles>
 </file>

</xml_diff>

<commit_message>
feat : #2 - use case diagram, use case description 추가
</commit_message>
<xml_diff>
--- a/requirement_list.docx
+++ b/requirement_list.docx
@@ -398,6 +398,12 @@
               <w:rPr>
                 <w:rFonts w:hint="eastAsia"/>
               </w:rPr>
+              <w:t xml:space="preserve">관리자의 대여소 리스트 조회 요청 시, </w:t>
+            </w:r>
+            <w:r>
+              <w:rPr>
+                <w:rFonts w:hint="eastAsia"/>
+              </w:rPr>
               <w:t>관리자</w:t>
             </w:r>
             <w:r>
@@ -422,7 +428,13 @@
               <w:rPr>
                 <w:rFonts w:hint="eastAsia"/>
               </w:rPr>
-              <w:t xml:space="preserve"> 대여소 리스트를 제공한다.</w:t>
+              <w:t xml:space="preserve"> 대여소 리스트</w:t>
+            </w:r>
+            <w:r>
+              <w:rPr>
+                <w:rFonts w:hint="eastAsia"/>
+              </w:rPr>
+              <w:t xml:space="preserve">와 각 항목에 삭제 버튼을 제공한다. </w:t>
             </w:r>
           </w:p>
         </w:tc>
@@ -479,6 +491,12 @@
               <w:t xml:space="preserve">시스템은 </w:t>
             </w:r>
             <w:r>
+              <w:rPr>
+                <w:rFonts w:hint="eastAsia"/>
+              </w:rPr>
+              <w:t xml:space="preserve">관리자의 대여소 상세 정보 조회 요청 시, </w:t>
+            </w:r>
+            <w:r>
               <w:t>관리자</w:t>
             </w:r>
             <w:r>
@@ -515,7 +533,16 @@
               <w:t>할 때</w:t>
             </w:r>
             <w:r>
-              <w:t xml:space="preserve"> 입력한 상세 정보를 제공한다.</w:t>
+              <w:t xml:space="preserve"> 입력한 상세 정보</w:t>
+            </w:r>
+            <w:r>
+              <w:rPr>
+                <w:rFonts w:hint="eastAsia"/>
+              </w:rPr>
+              <w:t>(대여소 이름, 위치, 자전거 보관 가능 수량, 운영 시간)</w:t>
+            </w:r>
+            <w:r>
+              <w:t>를 제공한다.</w:t>
             </w:r>
           </w:p>
         </w:tc>
@@ -617,6 +644,56 @@
     </w:sectPr>
   </w:body>
 </w:document>
+</file>
+
+<file path=word/endnotes.xml><?xml version="1.0" encoding="utf-8"?>
+<w:endnotes xmlns:wpc="http://schemas.microsoft.com/office/word/2010/wordprocessingCanvas" xmlns:cx="http://schemas.microsoft.com/office/drawing/2014/chartex" xmlns:cx1="http://schemas.microsoft.com/office/drawing/2015/9/8/chartex" xmlns:cx2="http://schemas.microsoft.com/office/drawing/2015/10/21/chartex" xmlns:cx3="http://schemas.microsoft.com/office/drawing/2016/5/9/chartex" xmlns:cx4="http://schemas.microsoft.com/office/drawing/2016/5/10/chartex" xmlns:cx5="http://schemas.microsoft.com/office/drawing/2016/5/11/chartex" xmlns:cx6="http://schemas.microsoft.com/office/drawing/2016/5/12/chartex" xmlns:cx7="http://schemas.microsoft.com/office/drawing/2016/5/13/chartex" xmlns:cx8="http://schemas.microsoft.com/office/drawing/2016/5/14/chartex" xmlns:mc="http://schemas.openxmlformats.org/markup-compatibility/2006" xmlns:aink="http://schemas.microsoft.com/office/drawing/2016/ink" xmlns:am3d="http://schemas.microsoft.com/office/drawing/2017/model3d" xmlns:o="urn:schemas-microsoft-com:office:office" xmlns:oel="http://schemas.microsoft.com/office/2019/extlst" xmlns:r="http://schemas.openxmlformats.org/officeDocument/2006/relationships" xmlns:m="http://schemas.openxmlformats.org/officeDocument/2006/math" xmlns:v="urn:schemas-microsoft-com:vml" xmlns:wp14="http://schemas.microsoft.com/office/word/2010/wordprocessingDrawing" xmlns:wp="http://schemas.openxmlformats.org/drawingml/2006/wordprocessingDrawing" xmlns:w10="urn:schemas-microsoft-com:office:word" xmlns:w="http://schemas.openxmlformats.org/wordprocessingml/2006/main" xmlns:w14="http://schemas.microsoft.com/office/word/2010/wordml" xmlns:w15="http://schemas.microsoft.com/office/word/2012/wordml" xmlns:w16cex="http://schemas.microsoft.com/office/word/2018/wordml/cex" xmlns:w16cid="http://schemas.microsoft.com/office/word/2016/wordml/cid" xmlns:w16="http://schemas.microsoft.com/office/word/2018/wordml" xmlns:w16du="http://schemas.microsoft.com/office/word/2023/wordml/word16du" xmlns:w16sdtdh="http://schemas.microsoft.com/office/word/2020/wordml/sdtdatahash" xmlns:w16sdtfl="http://schemas.microsoft.com/office/word/2024/wordml/sdtformatlock" xmlns:w16se="http://schemas.microsoft.com/office/word/2015/wordml/symex" xmlns:wpg="http://schemas.microsoft.com/office/word/2010/wordprocessingGroup" xmlns:wpi="http://schemas.microsoft.com/office/word/2010/wordprocessingInk" xmlns:wne="http://schemas.microsoft.com/office/word/2006/wordml" xmlns:wps="http://schemas.microsoft.com/office/word/2010/wordprocessingShape" mc:Ignorable="w14 w15 w16se w16cid w16 w16cex w16sdtdh w16sdtfl w16du wp14">
+  <w:endnote w:type="separator" w:id="-1">
+    <w:p>
+      <w:pPr>
+        <w:spacing w:after="0"/>
+      </w:pPr>
+      <w:r>
+        <w:separator/>
+      </w:r>
+    </w:p>
+  </w:endnote>
+  <w:endnote w:type="continuationSeparator" w:id="0">
+    <w:p>
+      <w:pPr>
+        <w:spacing w:after="0"/>
+      </w:pPr>
+      <w:r>
+        <w:continuationSeparator/>
+      </w:r>
+    </w:p>
+  </w:endnote>
+</w:endnotes>
+</file>
+
+<file path=word/footnotes.xml><?xml version="1.0" encoding="utf-8"?>
+<w:footnotes xmlns:wpc="http://schemas.microsoft.com/office/word/2010/wordprocessingCanvas" xmlns:cx="http://schemas.microsoft.com/office/drawing/2014/chartex" xmlns:cx1="http://schemas.microsoft.com/office/drawing/2015/9/8/chartex" xmlns:cx2="http://schemas.microsoft.com/office/drawing/2015/10/21/chartex" xmlns:cx3="http://schemas.microsoft.com/office/drawing/2016/5/9/chartex" xmlns:cx4="http://schemas.microsoft.com/office/drawing/2016/5/10/chartex" xmlns:cx5="http://schemas.microsoft.com/office/drawing/2016/5/11/chartex" xmlns:cx6="http://schemas.microsoft.com/office/drawing/2016/5/12/chartex" xmlns:cx7="http://schemas.microsoft.com/office/drawing/2016/5/13/chartex" xmlns:cx8="http://schemas.microsoft.com/office/drawing/2016/5/14/chartex" xmlns:mc="http://schemas.openxmlformats.org/markup-compatibility/2006" xmlns:aink="http://schemas.microsoft.com/office/drawing/2016/ink" xmlns:am3d="http://schemas.microsoft.com/office/drawing/2017/model3d" xmlns:o="urn:schemas-microsoft-com:office:office" xmlns:oel="http://schemas.microsoft.com/office/2019/extlst" xmlns:r="http://schemas.openxmlformats.org/officeDocument/2006/relationships" xmlns:m="http://schemas.openxmlformats.org/officeDocument/2006/math" xmlns:v="urn:schemas-microsoft-com:vml" xmlns:wp14="http://schemas.microsoft.com/office/word/2010/wordprocessingDrawing" xmlns:wp="http://schemas.openxmlformats.org/drawingml/2006/wordprocessingDrawing" xmlns:w10="urn:schemas-microsoft-com:office:word" xmlns:w="http://schemas.openxmlformats.org/wordprocessingml/2006/main" xmlns:w14="http://schemas.microsoft.com/office/word/2010/wordml" xmlns:w15="http://schemas.microsoft.com/office/word/2012/wordml" xmlns:w16cex="http://schemas.microsoft.com/office/word/2018/wordml/cex" xmlns:w16cid="http://schemas.microsoft.com/office/word/2016/wordml/cid" xmlns:w16="http://schemas.microsoft.com/office/word/2018/wordml" xmlns:w16du="http://schemas.microsoft.com/office/word/2023/wordml/word16du" xmlns:w16sdtdh="http://schemas.microsoft.com/office/word/2020/wordml/sdtdatahash" xmlns:w16sdtfl="http://schemas.microsoft.com/office/word/2024/wordml/sdtformatlock" xmlns:w16se="http://schemas.microsoft.com/office/word/2015/wordml/symex" xmlns:wpg="http://schemas.microsoft.com/office/word/2010/wordprocessingGroup" xmlns:wpi="http://schemas.microsoft.com/office/word/2010/wordprocessingInk" xmlns:wne="http://schemas.microsoft.com/office/word/2006/wordml" xmlns:wps="http://schemas.microsoft.com/office/word/2010/wordprocessingShape" mc:Ignorable="w14 w15 w16se w16cid w16 w16cex w16sdtdh w16sdtfl w16du wp14">
+  <w:footnote w:type="separator" w:id="-1">
+    <w:p>
+      <w:pPr>
+        <w:spacing w:after="0"/>
+      </w:pPr>
+      <w:r>
+        <w:separator/>
+      </w:r>
+    </w:p>
+  </w:footnote>
+  <w:footnote w:type="continuationSeparator" w:id="0">
+    <w:p>
+      <w:pPr>
+        <w:spacing w:after="0"/>
+      </w:pPr>
+      <w:r>
+        <w:continuationSeparator/>
+      </w:r>
+    </w:p>
+  </w:footnote>
+</w:footnotes>
 </file>
 
 <file path=word/styles.xml><?xml version="1.0" encoding="utf-8"?>
@@ -1566,6 +1643,56 @@
       </w:tblBorders>
     </w:tblPr>
   </w:style>
+  <w:style w:type="paragraph" w:styleId="ab">
+    <w:name w:val="header"/>
+    <w:basedOn w:val="a"/>
+    <w:link w:val="Char3"/>
+    <w:uiPriority w:val="99"/>
+    <w:unhideWhenUsed/>
+    <w:rsid w:val="003744E0"/>
+    <w:pPr>
+      <w:tabs>
+        <w:tab w:val="center" w:pos="4513"/>
+        <w:tab w:val="right" w:pos="9026"/>
+      </w:tabs>
+      <w:snapToGrid w:val="0"/>
+    </w:pPr>
+  </w:style>
+  <w:style w:type="character" w:customStyle="1" w:styleId="Char3">
+    <w:name w:val="머리글 Char"/>
+    <w:basedOn w:val="a0"/>
+    <w:link w:val="ab"/>
+    <w:uiPriority w:val="99"/>
+    <w:rsid w:val="003744E0"/>
+    <w:rPr>
+      <w:rFonts w:asciiTheme="minorEastAsia"/>
+    </w:rPr>
+  </w:style>
+  <w:style w:type="paragraph" w:styleId="ac">
+    <w:name w:val="footer"/>
+    <w:basedOn w:val="a"/>
+    <w:link w:val="Char4"/>
+    <w:uiPriority w:val="99"/>
+    <w:unhideWhenUsed/>
+    <w:rsid w:val="003744E0"/>
+    <w:pPr>
+      <w:tabs>
+        <w:tab w:val="center" w:pos="4513"/>
+        <w:tab w:val="right" w:pos="9026"/>
+      </w:tabs>
+      <w:snapToGrid w:val="0"/>
+    </w:pPr>
+  </w:style>
+  <w:style w:type="character" w:customStyle="1" w:styleId="Char4">
+    <w:name w:val="바닥글 Char"/>
+    <w:basedOn w:val="a0"/>
+    <w:link w:val="ac"/>
+    <w:uiPriority w:val="99"/>
+    <w:rsid w:val="003744E0"/>
+    <w:rPr>
+      <w:rFonts w:asciiTheme="minorEastAsia"/>
+    </w:rPr>
+  </w:style>
 </w:styles>
 </file>
 

</xml_diff>